<commit_message>
atualizacao dos documentos e README
</commit_message>
<xml_diff>
--- a/documentacao/Casos de uso/Diagrama de Casos de Uso 2.0.docx
+++ b/documentacao/Casos de uso/Diagrama de Casos de Uso 2.0.docx
@@ -1379,7 +1379,6 @@
               </w:rPr>
               <w:t xml:space="preserve">O usuário deve </w:t>
             </w:r>
-            <w:proofErr w:type="gramStart"/>
             <w:r>
               <w:rPr>
                 <w:color w:val="auto"/>
@@ -1390,9 +1389,8 @@
               <w:rPr>
                 <w:color w:val="auto"/>
               </w:rPr>
-              <w:t xml:space="preserve"> o</w:t>
-            </w:r>
-            <w:proofErr w:type="gramEnd"/>
+              <w:t>o</w:t>
+            </w:r>
             <w:r>
               <w:rPr>
                 <w:color w:val="auto"/>
@@ -1448,6 +1446,8 @@
               </w:rPr>
               <w:t>”.</w:t>
             </w:r>
+            <w:bookmarkStart w:id="0" w:name="_GoBack"/>
+            <w:bookmarkEnd w:id="0"/>
           </w:p>
           <w:p>
             <w:pPr>
@@ -1513,19 +1513,7 @@
               <w:rPr>
                 <w:color w:val="auto"/>
               </w:rPr>
-              <w:t xml:space="preserve">O usuário não </w:t>
-            </w:r>
-            <w:r>
-              <w:rPr>
-                <w:color w:val="auto"/>
-              </w:rPr>
-              <w:t>selecionou determinado campo</w:t>
-            </w:r>
-            <w:r>
-              <w:rPr>
-                <w:color w:val="auto"/>
-              </w:rPr>
-              <w:t>.</w:t>
+              <w:t>O usuário não selecionou determinado campo.</w:t>
             </w:r>
           </w:p>
           <w:p>
@@ -1544,21 +1532,7 @@
               <w:rPr>
                 <w:color w:val="auto"/>
               </w:rPr>
-              <w:t xml:space="preserve">O sistema informa </w:t>
-            </w:r>
-            <w:r>
-              <w:rPr>
-                <w:color w:val="auto"/>
-              </w:rPr>
-              <w:t>os cam</w:t>
-            </w:r>
-            <w:bookmarkStart w:id="0" w:name="_GoBack"/>
-            <w:bookmarkEnd w:id="0"/>
-            <w:r>
-              <w:rPr>
-                <w:color w:val="auto"/>
-              </w:rPr>
-              <w:t>pos a serem preenchidos</w:t>
+              <w:t>O sistema informa os campos a serem preenchidos</w:t>
             </w:r>
           </w:p>
         </w:tc>
@@ -2815,19 +2789,19 @@
               <w:rPr>
                 <w:color w:val="auto"/>
               </w:rPr>
-              <w:t>“Relatório</w:t>
-            </w:r>
-            <w:r>
-              <w:rPr>
-                <w:color w:val="auto"/>
-              </w:rPr>
-              <w:t>,</w:t>
-            </w:r>
-            <w:r>
-              <w:rPr>
-                <w:color w:val="auto"/>
-              </w:rPr>
-              <w:t xml:space="preserve"> Balanço Diário”</w:t>
+              <w:t>“</w:t>
+            </w:r>
+            <w:r>
+              <w:rPr>
+                <w:color w:val="auto"/>
+              </w:rPr>
+              <w:t>Abri Caixa, Gerar Relatório</w:t>
+            </w:r>
+            <w:r>
+              <w:rPr>
+                <w:color w:val="auto"/>
+              </w:rPr>
+              <w:t>”</w:t>
             </w:r>
           </w:p>
           <w:p>
@@ -2846,25 +2820,6 @@
               <w:rPr>
                 <w:color w:val="auto"/>
               </w:rPr>
-              <w:t>O usuário escolhe o dia desejado.</w:t>
-            </w:r>
-          </w:p>
-          <w:p>
-            <w:pPr>
-              <w:pStyle w:val="PargrafodaLista"/>
-              <w:numPr>
-                <w:ilvl w:val="0"/>
-                <w:numId w:val="13"/>
-              </w:numPr>
-              <w:cnfStyle w:val="000000000000" w:firstRow="0" w:lastRow="0" w:firstColumn="0" w:lastColumn="0" w:oddVBand="0" w:evenVBand="0" w:oddHBand="0" w:evenHBand="0" w:firstRowFirstColumn="0" w:firstRowLastColumn="0" w:lastRowFirstColumn="0" w:lastRowLastColumn="0"/>
-              <w:rPr>
-                <w:color w:val="auto"/>
-              </w:rPr>
-            </w:pPr>
-            <w:r>
-              <w:rPr>
-                <w:color w:val="auto"/>
-              </w:rPr>
               <w:t xml:space="preserve">O sistema gera um relatório em </w:t>
             </w:r>
             <w:proofErr w:type="spellStart"/>
@@ -2872,15 +2827,9 @@
               <w:rPr>
                 <w:color w:val="auto"/>
               </w:rPr>
-              <w:t>pdf</w:t>
+              <w:t>excel</w:t>
             </w:r>
             <w:proofErr w:type="spellEnd"/>
-            <w:r>
-              <w:rPr>
-                <w:color w:val="auto"/>
-              </w:rPr>
-              <w:t xml:space="preserve"> de acordo com o dia escolhido.</w:t>
-            </w:r>
           </w:p>
         </w:tc>
       </w:tr>
@@ -2927,7 +2876,7 @@
               <w:rPr>
                 <w:color w:val="auto"/>
               </w:rPr>
-              <w:t>O dia escolhido não foi realizado nenhum atendimento</w:t>
+              <w:t>Nenhuma informação é encontrada ao clicar</w:t>
             </w:r>
           </w:p>
         </w:tc>
@@ -3123,21 +3072,31 @@
               <w:rPr>
                 <w:color w:val="auto"/>
               </w:rPr>
-              <w:t xml:space="preserve">“Relatório; </w:t>
-            </w:r>
-            <w:proofErr w:type="gramStart"/>
-            <w:r>
-              <w:rPr>
-                <w:color w:val="auto"/>
-              </w:rPr>
-              <w:t>Serviços ;</w:t>
-            </w:r>
-            <w:proofErr w:type="gramEnd"/>
-            <w:r>
-              <w:rPr>
-                <w:color w:val="auto"/>
-              </w:rPr>
-              <w:t xml:space="preserve"> Funcionário”</w:t>
+              <w:t>“</w:t>
+            </w:r>
+            <w:r>
+              <w:rPr>
+                <w:color w:val="auto"/>
+              </w:rPr>
+              <w:t>Funcionários;</w:t>
+            </w:r>
+            <w:r>
+              <w:rPr>
+                <w:color w:val="auto"/>
+              </w:rPr>
+              <w:t xml:space="preserve"> </w:t>
+            </w:r>
+            <w:r>
+              <w:rPr>
+                <w:color w:val="auto"/>
+              </w:rPr>
+              <w:t>Listar; Gerar Relatório</w:t>
+            </w:r>
+            <w:r>
+              <w:rPr>
+                <w:color w:val="auto"/>
+              </w:rPr>
+              <w:t>”</w:t>
             </w:r>
           </w:p>
           <w:p>
@@ -3156,40 +3115,27 @@
               <w:rPr>
                 <w:color w:val="auto"/>
               </w:rPr>
-              <w:t>O usuário escolhe o dia desejado.</w:t>
-            </w:r>
-          </w:p>
-          <w:p>
-            <w:pPr>
-              <w:pStyle w:val="PargrafodaLista"/>
-              <w:numPr>
-                <w:ilvl w:val="0"/>
-                <w:numId w:val="13"/>
-              </w:numPr>
-              <w:cnfStyle w:val="000000000000" w:firstRow="0" w:lastRow="0" w:firstColumn="0" w:lastColumn="0" w:oddVBand="0" w:evenVBand="0" w:oddHBand="0" w:evenHBand="0" w:firstRowFirstColumn="0" w:firstRowLastColumn="0" w:lastRowFirstColumn="0" w:lastRowLastColumn="0"/>
-              <w:rPr>
-                <w:color w:val="auto"/>
-              </w:rPr>
-            </w:pPr>
-            <w:r>
-              <w:rPr>
-                <w:color w:val="auto"/>
-              </w:rPr>
-              <w:t xml:space="preserve">O sistema gera um relatório em </w:t>
+              <w:t xml:space="preserve">O </w:t>
+            </w:r>
+            <w:r>
+              <w:rPr>
+                <w:color w:val="auto"/>
+              </w:rPr>
+              <w:t xml:space="preserve">sistema gera um relatório em </w:t>
             </w:r>
             <w:proofErr w:type="spellStart"/>
             <w:r>
               <w:rPr>
                 <w:color w:val="auto"/>
               </w:rPr>
-              <w:t>pdf</w:t>
+              <w:t>excel</w:t>
             </w:r>
             <w:proofErr w:type="spellEnd"/>
             <w:r>
               <w:rPr>
                 <w:color w:val="auto"/>
               </w:rPr>
-              <w:t xml:space="preserve"> de acordo com o dia escolhido.</w:t>
+              <w:t>.</w:t>
             </w:r>
           </w:p>
         </w:tc>
@@ -3237,7 +3183,7 @@
               <w:rPr>
                 <w:color w:val="auto"/>
               </w:rPr>
-              <w:t>O dia escolhido não foi realizado nenhum atendimento</w:t>
+              <w:t>Nenhuma informação é encontrada ao clicar</w:t>
             </w:r>
           </w:p>
         </w:tc>

</xml_diff>